<commit_message>
updates Thesis V2 copy
</commit_message>
<xml_diff>
--- a/source/Thesis V2/ADVISER.docx
+++ b/source/Thesis V2/ADVISER.docx
@@ -87,19 +87,7 @@
         <w:rPr>
           <w:sz w:val="28"/>
         </w:rPr>
-        <w:t xml:space="preserve"> </w:t>
-      </w:r>
-      <w:r>
-        <w:rPr>
-          <w:sz w:val="28"/>
-        </w:rPr>
-        <w:t xml:space="preserve">Proposal </w:t>
-      </w:r>
-      <w:r>
-        <w:rPr>
-          <w:sz w:val="28"/>
-        </w:rPr>
-        <w:t>entitled</w:t>
+        <w:t xml:space="preserve"> entitled</w:t>
       </w:r>
     </w:p>
     <w:p>
@@ -654,7 +642,7 @@
           <w:sz w:val="28"/>
           <w:u w:val="single"/>
         </w:rPr>
-        <w:t>October 1</w:t>
+        <w:t xml:space="preserve">February </w:t>
       </w:r>
       <w:r>
         <w:rPr>
@@ -668,38 +656,45 @@
           <w:sz w:val="28"/>
           <w:u w:val="single"/>
         </w:rPr>
-        <w:t>, 2012</w:t>
-      </w:r>
-    </w:p>
-    <w:p>
-      <w:pPr>
-        <w:pStyle w:val="Header"/>
-        <w:tabs>
-          <w:tab w:val="clear" w:pos="4320"/>
-          <w:tab w:val="clear" w:pos="8640"/>
-        </w:tabs>
-        <w:jc w:val="center"/>
-        <w:rPr>
-          <w:sz w:val="28"/>
-        </w:rPr>
-      </w:pPr>
-      <w:r>
-        <w:rPr>
-          <w:sz w:val="28"/>
-        </w:rPr>
-        <w:t>Date</w:t>
-      </w:r>
-    </w:p>
-    <w:p>
-      <w:pPr>
-        <w:pStyle w:val="Header"/>
-        <w:tabs>
-          <w:tab w:val="clear" w:pos="4320"/>
-          <w:tab w:val="clear" w:pos="8640"/>
-        </w:tabs>
-      </w:pPr>
+        <w:t>7</w:t>
+      </w:r>
       <w:bookmarkStart w:id="0" w:name="_GoBack"/>
       <w:bookmarkEnd w:id="0"/>
+      <w:r>
+        <w:rPr>
+          <w:sz w:val="28"/>
+          <w:u w:val="single"/>
+        </w:rPr>
+        <w:t>, 2013</w:t>
+      </w:r>
+    </w:p>
+    <w:p>
+      <w:pPr>
+        <w:pStyle w:val="Header"/>
+        <w:tabs>
+          <w:tab w:val="clear" w:pos="4320"/>
+          <w:tab w:val="clear" w:pos="8640"/>
+        </w:tabs>
+        <w:jc w:val="center"/>
+        <w:rPr>
+          <w:sz w:val="28"/>
+        </w:rPr>
+      </w:pPr>
+      <w:r>
+        <w:rPr>
+          <w:sz w:val="28"/>
+        </w:rPr>
+        <w:t>Date</w:t>
+      </w:r>
+    </w:p>
+    <w:p>
+      <w:pPr>
+        <w:pStyle w:val="Header"/>
+        <w:tabs>
+          <w:tab w:val="clear" w:pos="4320"/>
+          <w:tab w:val="clear" w:pos="8640"/>
+        </w:tabs>
+      </w:pPr>
     </w:p>
     <w:sectPr>
       <w:pgSz w:w="12240" w:h="15840"/>

</xml_diff>